<commit_message>
Updated grateful citation report
</commit_message>
<xml_diff>
--- a/report_sources/grateful-report.docx
+++ b/report_sources/grateful-report.docx
@@ -546,19 +546,19 @@
               <w:jc w:val="left"/>
             </w:pPr>
             <w:r>
-              <w:t xml:space="preserve">labelled</w:t>
-            </w:r>
-          </w:p>
-        </w:tc>
-        <w:tc>
-          <w:tcPr/>
-          <w:p>
-            <w:pPr>
-              <w:pStyle w:val="Compact"/>
-              <w:jc w:val="left"/>
-            </w:pPr>
-            <w:r>
-              <w:t xml:space="preserve">2.14.1</w:t>
+              <w:t xml:space="preserve">lmtest</w:t>
+            </w:r>
+          </w:p>
+        </w:tc>
+        <w:tc>
+          <w:tcPr/>
+          <w:p>
+            <w:pPr>
+              <w:pStyle w:val="Compact"/>
+              <w:jc w:val="left"/>
+            </w:pPr>
+            <w:r>
+              <w:t xml:space="preserve">0.9.40</w:t>
             </w:r>
           </w:p>
         </w:tc>
@@ -584,19 +584,19 @@
               <w:jc w:val="left"/>
             </w:pPr>
             <w:r>
-              <w:t xml:space="preserve">lmtest</w:t>
-            </w:r>
-          </w:p>
-        </w:tc>
-        <w:tc>
-          <w:tcPr/>
-          <w:p>
-            <w:pPr>
-              <w:pStyle w:val="Compact"/>
-              <w:jc w:val="left"/>
-            </w:pPr>
-            <w:r>
-              <w:t xml:space="preserve">0.9.40</w:t>
+              <w:t xml:space="preserve">pacman</w:t>
+            </w:r>
+          </w:p>
+        </w:tc>
+        <w:tc>
+          <w:tcPr/>
+          <w:p>
+            <w:pPr>
+              <w:pStyle w:val="Compact"/>
+              <w:jc w:val="left"/>
+            </w:pPr>
+            <w:r>
+              <w:t xml:space="preserve">0.5.1</w:t>
             </w:r>
           </w:p>
         </w:tc>
@@ -622,19 +622,19 @@
               <w:jc w:val="left"/>
             </w:pPr>
             <w:r>
-              <w:t xml:space="preserve">modelsummary</w:t>
-            </w:r>
-          </w:p>
-        </w:tc>
-        <w:tc>
-          <w:tcPr/>
-          <w:p>
-            <w:pPr>
-              <w:pStyle w:val="Compact"/>
-              <w:jc w:val="left"/>
-            </w:pPr>
-            <w:r>
-              <w:t xml:space="preserve">2.5.0</w:t>
+              <w:t xml:space="preserve">rio</w:t>
+            </w:r>
+          </w:p>
+        </w:tc>
+        <w:tc>
+          <w:tcPr/>
+          <w:p>
+            <w:pPr>
+              <w:pStyle w:val="Compact"/>
+              <w:jc w:val="left"/>
+            </w:pPr>
+            <w:r>
+              <w:t xml:space="preserve">1.2.3</w:t>
             </w:r>
           </w:p>
         </w:tc>
@@ -660,19 +660,19 @@
               <w:jc w:val="left"/>
             </w:pPr>
             <w:r>
-              <w:t xml:space="preserve">officer</w:t>
-            </w:r>
-          </w:p>
-        </w:tc>
-        <w:tc>
-          <w:tcPr/>
-          <w:p>
-            <w:pPr>
-              <w:pStyle w:val="Compact"/>
-              <w:jc w:val="left"/>
-            </w:pPr>
-            <w:r>
-              <w:t xml:space="preserve">0.6.10</w:t>
+              <w:t xml:space="preserve">rmarkdown</w:t>
+            </w:r>
+          </w:p>
+        </w:tc>
+        <w:tc>
+          <w:tcPr/>
+          <w:p>
+            <w:pPr>
+              <w:pStyle w:val="Compact"/>
+              <w:jc w:val="left"/>
+            </w:pPr>
+            <w:r>
+              <w:t xml:space="preserve">2.29</w:t>
             </w:r>
           </w:p>
         </w:tc>
@@ -685,6 +685,24 @@
             </w:pPr>
             <w:r>
               <w:t xml:space="preserve">(16)</w:t>
+            </w:r>
+            <w:r>
+              <w:t xml:space="preserve">;</w:t>
+            </w:r>
+            <w:r>
+              <w:t xml:space="preserve"> </w:t>
+            </w:r>
+            <w:r>
+              <w:t xml:space="preserve">(17)</w:t>
+            </w:r>
+            <w:r>
+              <w:t xml:space="preserve">;</w:t>
+            </w:r>
+            <w:r>
+              <w:t xml:space="preserve"> </w:t>
+            </w:r>
+            <w:r>
+              <w:t xml:space="preserve">(18)</w:t>
             </w:r>
           </w:p>
         </w:tc>
@@ -698,31 +716,49 @@
               <w:jc w:val="left"/>
             </w:pPr>
             <w:r>
-              <w:t xml:space="preserve">pacman</w:t>
-            </w:r>
-          </w:p>
-        </w:tc>
-        <w:tc>
-          <w:tcPr/>
-          <w:p>
-            <w:pPr>
-              <w:pStyle w:val="Compact"/>
-              <w:jc w:val="left"/>
-            </w:pPr>
-            <w:r>
-              <w:t xml:space="preserve">0.5.1</w:t>
-            </w:r>
-          </w:p>
-        </w:tc>
-        <w:tc>
-          <w:tcPr/>
-          <w:p>
-            <w:pPr>
-              <w:pStyle w:val="Compact"/>
-              <w:jc w:val="left"/>
-            </w:pPr>
-            <w:r>
-              <w:t xml:space="preserve">(17)</w:t>
+              <w:t xml:space="preserve">sandwich</w:t>
+            </w:r>
+          </w:p>
+        </w:tc>
+        <w:tc>
+          <w:tcPr/>
+          <w:p>
+            <w:pPr>
+              <w:pStyle w:val="Compact"/>
+              <w:jc w:val="left"/>
+            </w:pPr>
+            <w:r>
+              <w:t xml:space="preserve">3.1.1</w:t>
+            </w:r>
+          </w:p>
+        </w:tc>
+        <w:tc>
+          <w:tcPr/>
+          <w:p>
+            <w:pPr>
+              <w:pStyle w:val="Compact"/>
+              <w:jc w:val="left"/>
+            </w:pPr>
+            <w:r>
+              <w:t xml:space="preserve">(19)</w:t>
+            </w:r>
+            <w:r>
+              <w:t xml:space="preserve">;</w:t>
+            </w:r>
+            <w:r>
+              <w:t xml:space="preserve"> </w:t>
+            </w:r>
+            <w:r>
+              <w:t xml:space="preserve">(20)</w:t>
+            </w:r>
+            <w:r>
+              <w:t xml:space="preserve">;</w:t>
+            </w:r>
+            <w:r>
+              <w:t xml:space="preserve"> </w:t>
+            </w:r>
+            <w:r>
+              <w:t xml:space="preserve">(21)</w:t>
             </w:r>
           </w:p>
         </w:tc>
@@ -736,31 +772,31 @@
               <w:jc w:val="left"/>
             </w:pPr>
             <w:r>
-              <w:t xml:space="preserve">rio</w:t>
-            </w:r>
-          </w:p>
-        </w:tc>
-        <w:tc>
-          <w:tcPr/>
-          <w:p>
-            <w:pPr>
-              <w:pStyle w:val="Compact"/>
-              <w:jc w:val="left"/>
-            </w:pPr>
-            <w:r>
-              <w:t xml:space="preserve">1.2.3</w:t>
-            </w:r>
-          </w:p>
-        </w:tc>
-        <w:tc>
-          <w:tcPr/>
-          <w:p>
-            <w:pPr>
-              <w:pStyle w:val="Compact"/>
-              <w:jc w:val="left"/>
-            </w:pPr>
-            <w:r>
-              <w:t xml:space="preserve">(18)</w:t>
+              <w:t xml:space="preserve">scales</w:t>
+            </w:r>
+          </w:p>
+        </w:tc>
+        <w:tc>
+          <w:tcPr/>
+          <w:p>
+            <w:pPr>
+              <w:pStyle w:val="Compact"/>
+              <w:jc w:val="left"/>
+            </w:pPr>
+            <w:r>
+              <w:t xml:space="preserve">1.4.0</w:t>
+            </w:r>
+          </w:p>
+        </w:tc>
+        <w:tc>
+          <w:tcPr/>
+          <w:p>
+            <w:pPr>
+              <w:pStyle w:val="Compact"/>
+              <w:jc w:val="left"/>
+            </w:pPr>
+            <w:r>
+              <w:t xml:space="preserve">(22)</w:t>
             </w:r>
           </w:p>
         </w:tc>
@@ -774,181 +810,31 @@
               <w:jc w:val="left"/>
             </w:pPr>
             <w:r>
-              <w:t xml:space="preserve">rmarkdown</w:t>
-            </w:r>
-          </w:p>
-        </w:tc>
-        <w:tc>
-          <w:tcPr/>
-          <w:p>
-            <w:pPr>
-              <w:pStyle w:val="Compact"/>
-              <w:jc w:val="left"/>
-            </w:pPr>
-            <w:r>
-              <w:t xml:space="preserve">2.29</w:t>
-            </w:r>
-          </w:p>
-        </w:tc>
-        <w:tc>
-          <w:tcPr/>
-          <w:p>
-            <w:pPr>
-              <w:pStyle w:val="Compact"/>
-              <w:jc w:val="left"/>
-            </w:pPr>
-            <w:r>
-              <w:t xml:space="preserve">(19)</w:t>
-            </w:r>
-            <w:r>
-              <w:t xml:space="preserve">;</w:t>
-            </w:r>
-            <w:r>
-              <w:t xml:space="preserve"> </w:t>
-            </w:r>
-            <w:r>
-              <w:t xml:space="preserve">(20)</w:t>
-            </w:r>
-            <w:r>
-              <w:t xml:space="preserve">;</w:t>
-            </w:r>
-            <w:r>
-              <w:t xml:space="preserve"> </w:t>
-            </w:r>
-            <w:r>
-              <w:t xml:space="preserve">(21)</w:t>
-            </w:r>
-          </w:p>
-        </w:tc>
-      </w:tr>
-      <w:tr>
-        <w:tc>
-          <w:tcPr/>
-          <w:p>
-            <w:pPr>
-              <w:pStyle w:val="Compact"/>
-              <w:jc w:val="left"/>
-            </w:pPr>
-            <w:r>
-              <w:t xml:space="preserve">sandwich</w:t>
-            </w:r>
-          </w:p>
-        </w:tc>
-        <w:tc>
-          <w:tcPr/>
-          <w:p>
-            <w:pPr>
-              <w:pStyle w:val="Compact"/>
-              <w:jc w:val="left"/>
-            </w:pPr>
-            <w:r>
-              <w:t xml:space="preserve">3.1.1</w:t>
-            </w:r>
-          </w:p>
-        </w:tc>
-        <w:tc>
-          <w:tcPr/>
-          <w:p>
-            <w:pPr>
-              <w:pStyle w:val="Compact"/>
-              <w:jc w:val="left"/>
-            </w:pPr>
-            <w:r>
-              <w:t xml:space="preserve">(22)</w:t>
-            </w:r>
-            <w:r>
-              <w:t xml:space="preserve">;</w:t>
-            </w:r>
-            <w:r>
-              <w:t xml:space="preserve"> </w:t>
-            </w:r>
+              <w:t xml:space="preserve">tidyverse</w:t>
+            </w:r>
+          </w:p>
+        </w:tc>
+        <w:tc>
+          <w:tcPr/>
+          <w:p>
+            <w:pPr>
+              <w:pStyle w:val="Compact"/>
+              <w:jc w:val="left"/>
+            </w:pPr>
+            <w:r>
+              <w:t xml:space="preserve">2.0.0</w:t>
+            </w:r>
+          </w:p>
+        </w:tc>
+        <w:tc>
+          <w:tcPr/>
+          <w:p>
+            <w:pPr>
+              <w:pStyle w:val="Compact"/>
+              <w:jc w:val="left"/>
+            </w:pPr>
             <w:r>
               <w:t xml:space="preserve">(23)</w:t>
-            </w:r>
-            <w:r>
-              <w:t xml:space="preserve">;</w:t>
-            </w:r>
-            <w:r>
-              <w:t xml:space="preserve"> </w:t>
-            </w:r>
-            <w:r>
-              <w:t xml:space="preserve">(24)</w:t>
-            </w:r>
-          </w:p>
-        </w:tc>
-      </w:tr>
-      <w:tr>
-        <w:tc>
-          <w:tcPr/>
-          <w:p>
-            <w:pPr>
-              <w:pStyle w:val="Compact"/>
-              <w:jc w:val="left"/>
-            </w:pPr>
-            <w:r>
-              <w:t xml:space="preserve">scales</w:t>
-            </w:r>
-          </w:p>
-        </w:tc>
-        <w:tc>
-          <w:tcPr/>
-          <w:p>
-            <w:pPr>
-              <w:pStyle w:val="Compact"/>
-              <w:jc w:val="left"/>
-            </w:pPr>
-            <w:r>
-              <w:t xml:space="preserve">1.4.0</w:t>
-            </w:r>
-          </w:p>
-        </w:tc>
-        <w:tc>
-          <w:tcPr/>
-          <w:p>
-            <w:pPr>
-              <w:pStyle w:val="Compact"/>
-              <w:jc w:val="left"/>
-            </w:pPr>
-            <w:r>
-              <w:t xml:space="preserve">(25)</w:t>
-            </w:r>
-          </w:p>
-        </w:tc>
-      </w:tr>
-      <w:tr>
-        <w:tc>
-          <w:tcPr/>
-          <w:p>
-            <w:pPr>
-              <w:pStyle w:val="Compact"/>
-              <w:jc w:val="left"/>
-            </w:pPr>
-            <w:r>
-              <w:t xml:space="preserve">tidyverse</w:t>
-            </w:r>
-          </w:p>
-        </w:tc>
-        <w:tc>
-          <w:tcPr/>
-          <w:p>
-            <w:pPr>
-              <w:pStyle w:val="Compact"/>
-              <w:jc w:val="left"/>
-            </w:pPr>
-            <w:r>
-              <w:t xml:space="preserve">2.0.0</w:t>
-            </w:r>
-          </w:p>
-        </w:tc>
-        <w:tc>
-          <w:tcPr/>
-          <w:p>
-            <w:pPr>
-              <w:pStyle w:val="Compact"/>
-              <w:jc w:val="left"/>
-            </w:pPr>
-            <w:r>
-              <w:t xml:space="preserve">(26)</w:t>
             </w:r>
           </w:p>
         </w:tc>
@@ -1082,7 +968,7 @@
         <w:t xml:space="preserve">(12)</w:t>
       </w:r>
       <w:r>
-        <w:t xml:space="preserve">, labelled v. 2.14.1</w:t>
+        <w:t xml:space="preserve">, lmtest v. 0.9.40</w:t>
       </w:r>
       <w:r>
         <w:t xml:space="preserve"> </w:t>
@@ -1091,7 +977,7 @@
         <w:t xml:space="preserve">(13)</w:t>
       </w:r>
       <w:r>
-        <w:t xml:space="preserve">, lmtest v. 0.9.40</w:t>
+        <w:t xml:space="preserve">, pacman v. 0.5.1</w:t>
       </w:r>
       <w:r>
         <w:t xml:space="preserve"> </w:t>
@@ -1100,7 +986,7 @@
         <w:t xml:space="preserve">(14)</w:t>
       </w:r>
       <w:r>
-        <w:t xml:space="preserve">, modelsummary v. 2.5.0</w:t>
+        <w:t xml:space="preserve">, rio v. 1.2.3</w:t>
       </w:r>
       <w:r>
         <w:t xml:space="preserve"> </w:t>
@@ -1109,58 +995,31 @@
         <w:t xml:space="preserve">(15)</w:t>
       </w:r>
       <w:r>
-        <w:t xml:space="preserve">, officer v. 0.6.10</w:t>
-      </w:r>
-      <w:r>
-        <w:t xml:space="preserve"> </w:t>
-      </w:r>
-      <w:r>
-        <w:t xml:space="preserve">(16)</w:t>
-      </w:r>
-      <w:r>
-        <w:t xml:space="preserve">, pacman v. 0.5.1</w:t>
-      </w:r>
-      <w:r>
-        <w:t xml:space="preserve"> </w:t>
-      </w:r>
-      <w:r>
-        <w:t xml:space="preserve">(17)</w:t>
-      </w:r>
-      <w:r>
-        <w:t xml:space="preserve">, rio v. 1.2.3</w:t>
-      </w:r>
-      <w:r>
-        <w:t xml:space="preserve"> </w:t>
-      </w:r>
-      <w:r>
-        <w:t xml:space="preserve">(18)</w:t>
-      </w:r>
-      <w:r>
         <w:t xml:space="preserve">, rmarkdown v. 2.29</w:t>
       </w:r>
       <w:r>
         <w:t xml:space="preserve"> </w:t>
       </w:r>
       <w:r>
+        <w:t xml:space="preserve">(16–18)</w:t>
+      </w:r>
+      <w:r>
+        <w:t xml:space="preserve">, sandwich v. 3.1.1</w:t>
+      </w:r>
+      <w:r>
+        <w:t xml:space="preserve"> </w:t>
+      </w:r>
+      <w:r>
         <w:t xml:space="preserve">(19–21)</w:t>
       </w:r>
       <w:r>
-        <w:t xml:space="preserve">, sandwich v. 3.1.1</w:t>
-      </w:r>
-      <w:r>
-        <w:t xml:space="preserve"> </w:t>
-      </w:r>
-      <w:r>
-        <w:t xml:space="preserve">(22–24)</w:t>
-      </w:r>
-      <w:r>
         <w:t xml:space="preserve">, scales v. 1.4.0</w:t>
       </w:r>
       <w:r>
         <w:t xml:space="preserve"> </w:t>
       </w:r>
       <w:r>
-        <w:t xml:space="preserve">(25)</w:t>
+        <w:t xml:space="preserve">(22)</w:t>
       </w:r>
       <w:r>
         <w:t xml:space="preserve">, tidyverse v. 2.0.0</w:t>
@@ -1169,14 +1028,14 @@
         <w:t xml:space="preserve"> </w:t>
       </w:r>
       <w:r>
-        <w:t xml:space="preserve">(26)</w:t>
+        <w:t xml:space="preserve">(23)</w:t>
       </w:r>
       <w:r>
         <w:t xml:space="preserve">.</w:t>
       </w:r>
     </w:p>
     <w:bookmarkEnd w:id="20"/>
-    <w:bookmarkStart w:id="74" w:name="package-citations"/>
+    <w:bookmarkStart w:id="68" w:name="package-citations"/>
     <w:p>
       <w:pPr>
         <w:pStyle w:val="Heading2"/>
@@ -1185,7 +1044,7 @@
         <w:t xml:space="preserve">Package citations</w:t>
       </w:r>
     </w:p>
-    <w:bookmarkStart w:id="73" w:name="refs"/>
+    <w:bookmarkStart w:id="67" w:name="refs"/>
     <w:bookmarkStart w:id="22" w:name="ref-base"/>
     <w:p>
       <w:pPr>
@@ -1693,7 +1552,7 @@
       </w:hyperlink>
     </w:p>
     <w:bookmarkEnd w:id="44"/>
-    <w:bookmarkStart w:id="46" w:name="ref-labelled"/>
+    <w:bookmarkStart w:id="46" w:name="ref-lmtest"/>
     <w:p>
       <w:pPr>
         <w:pStyle w:val="Bibliography"/>
@@ -1708,16 +1567,7 @@
         <w:t xml:space="preserve">	</w:t>
       </w:r>
       <w:r>
-        <w:t xml:space="preserve">Larmarange J.</w:t>
-      </w:r>
-      <w:r>
-        <w:t xml:space="preserve"> </w:t>
-      </w:r>
-      <w:r>
-        <w:t xml:space="preserve">labelled</w:t>
-      </w:r>
-      <w:r>
-        <w:t xml:space="preserve">: Manipulating labelled data [Internet]. 2025. Available from:</w:t>
+        <w:t xml:space="preserve">Zeileis A, Hothorn T. Diagnostic checking in regression relationships. R News [Internet]. 2002;2(3):7–10. Available from:</w:t>
       </w:r>
       <w:r>
         <w:t xml:space="preserve"> </w:t>
@@ -1727,12 +1577,12 @@
           <w:rPr>
             <w:rStyle w:val="Hyperlink"/>
           </w:rPr>
-          <w:t xml:space="preserve">https://CRAN.R-project.org/package=labelled</w:t>
+          <w:t xml:space="preserve">https://CRAN.R-project.org/doc/Rnews/</w:t>
         </w:r>
       </w:hyperlink>
     </w:p>
     <w:bookmarkEnd w:id="46"/>
-    <w:bookmarkStart w:id="48" w:name="ref-lmtest"/>
+    <w:bookmarkStart w:id="48" w:name="ref-pacman"/>
     <w:p>
       <w:pPr>
         <w:pStyle w:val="Bibliography"/>
@@ -1747,7 +1597,37 @@
         <w:t xml:space="preserve">	</w:t>
       </w:r>
       <w:r>
-        <w:t xml:space="preserve">Zeileis A, Hothorn T. Diagnostic checking in regression relationships. R News [Internet]. 2002;2(3):7–10. Available from:</w:t>
+        <w:t xml:space="preserve">Rinker TW, Kurkiewicz D.</w:t>
+      </w:r>
+      <w:r>
+        <w:t xml:space="preserve"> </w:t>
+      </w:r>
+      <w:r>
+        <w:t xml:space="preserve">pacman</w:t>
+      </w:r>
+      <w:r>
+        <w:t xml:space="preserve">:</w:t>
+      </w:r>
+      <w:r>
+        <w:t xml:space="preserve"> </w:t>
+      </w:r>
+      <w:r>
+        <w:t xml:space="preserve">P</w:t>
+      </w:r>
+      <w:r>
+        <w:t xml:space="preserve">ackage management for</w:t>
+      </w:r>
+      <w:r>
+        <w:t xml:space="preserve"> </w:t>
+      </w:r>
+      <w:r>
+        <w:t xml:space="preserve">R</w:t>
+      </w:r>
+      <w:r>
+        <w:t xml:space="preserve"> </w:t>
+      </w:r>
+      <w:r>
+        <w:t xml:space="preserve">[Internet]. Buffalo, New York; 2018. Available from:</w:t>
       </w:r>
       <w:r>
         <w:t xml:space="preserve"> </w:t>
@@ -1757,12 +1637,12 @@
           <w:rPr>
             <w:rStyle w:val="Hyperlink"/>
           </w:rPr>
-          <w:t xml:space="preserve">https://CRAN.R-project.org/doc/Rnews/</w:t>
+          <w:t xml:space="preserve">http://github.com/trinker/pacman</w:t>
         </w:r>
       </w:hyperlink>
     </w:p>
     <w:bookmarkEnd w:id="48"/>
-    <w:bookmarkStart w:id="50" w:name="ref-modelsummary"/>
+    <w:bookmarkStart w:id="50" w:name="ref-rio"/>
     <w:p>
       <w:pPr>
         <w:pStyle w:val="Bibliography"/>
@@ -1777,7 +1657,16 @@
         <w:t xml:space="preserve">	</w:t>
       </w:r>
       <w:r>
-        <w:t xml:space="preserve">Arel-Bundock V.</w:t>
+        <w:t xml:space="preserve">Chan C, Leeper TJ, Becker J, Schoch D.</w:t>
+      </w:r>
+      <w:r>
+        <w:t xml:space="preserve"> </w:t>
+      </w:r>
+      <w:r>
+        <w:t xml:space="preserve">rio</w:t>
+      </w:r>
+      <w:r>
+        <w:t xml:space="preserve">: A swiss-army knife for data file i/o [Internet]. 2023. Available from:</w:t>
       </w:r>
       <w:r>
         <w:t xml:space="preserve"> </w:t>
@@ -1787,36 +1676,12 @@
           <w:rPr>
             <w:rStyle w:val="Hyperlink"/>
           </w:rPr>
-          <w:t xml:space="preserve">modelsummary</w:t>
-        </w:r>
-        <w:r>
-          <w:rPr>
-            <w:rStyle w:val="Hyperlink"/>
-          </w:rPr>
-          <w:t xml:space="preserve">: Data and model summaries in</w:t>
-        </w:r>
-        <w:r>
-          <w:rPr>
-            <w:rStyle w:val="Hyperlink"/>
-          </w:rPr>
-          <w:t xml:space="preserve"> </w:t>
-        </w:r>
-        <w:r>
-          <w:rPr>
-            <w:rStyle w:val="Hyperlink"/>
-          </w:rPr>
-          <w:t xml:space="preserve">R</w:t>
+          <w:t xml:space="preserve">https://cran.r-project.org/package=rio</w:t>
         </w:r>
       </w:hyperlink>
-      <w:r>
-        <w:t xml:space="preserve">. Journal of Statistical Software. 2022;103(1):1–23.</w:t>
-      </w:r>
-      <w:r>
-        <w:t xml:space="preserve"> </w:t>
-      </w:r>
     </w:p>
     <w:bookmarkEnd w:id="50"/>
-    <w:bookmarkStart w:id="52" w:name="ref-officer"/>
+    <w:bookmarkStart w:id="52" w:name="ref-rmarkdown2018"/>
     <w:p>
       <w:pPr>
         <w:pStyle w:val="Bibliography"/>
@@ -1831,16 +1696,7 @@
         <w:t xml:space="preserve">	</w:t>
       </w:r>
       <w:r>
-        <w:t xml:space="preserve">Gohel D, Moog S, Heckmann M.</w:t>
-      </w:r>
-      <w:r>
-        <w:t xml:space="preserve"> </w:t>
-      </w:r>
-      <w:r>
-        <w:t xml:space="preserve">officer</w:t>
-      </w:r>
-      <w:r>
-        <w:t xml:space="preserve">: Manipulation of microsoft word and PowerPoint documents [Internet]. 2025. Available from:</w:t>
+        <w:t xml:space="preserve">Xie Y, Allaire JJ, Grolemund G. R markdown: The definitive guide [Internet]. Boca Raton, Florida: Chapman; Hall/CRC; 2018. Available from:</w:t>
       </w:r>
       <w:r>
         <w:t xml:space="preserve"> </w:t>
@@ -1850,12 +1706,12 @@
           <w:rPr>
             <w:rStyle w:val="Hyperlink"/>
           </w:rPr>
-          <w:t xml:space="preserve">https://CRAN.R-project.org/package=officer</w:t>
+          <w:t xml:space="preserve">https://bookdown.org/yihui/rmarkdown</w:t>
         </w:r>
       </w:hyperlink>
     </w:p>
     <w:bookmarkEnd w:id="52"/>
-    <w:bookmarkStart w:id="54" w:name="ref-pacman"/>
+    <w:bookmarkStart w:id="54" w:name="ref-rmarkdown2020"/>
     <w:p>
       <w:pPr>
         <w:pStyle w:val="Bibliography"/>
@@ -1870,37 +1726,7 @@
         <w:t xml:space="preserve">	</w:t>
       </w:r>
       <w:r>
-        <w:t xml:space="preserve">Rinker TW, Kurkiewicz D.</w:t>
-      </w:r>
-      <w:r>
-        <w:t xml:space="preserve"> </w:t>
-      </w:r>
-      <w:r>
-        <w:t xml:space="preserve">pacman</w:t>
-      </w:r>
-      <w:r>
-        <w:t xml:space="preserve">:</w:t>
-      </w:r>
-      <w:r>
-        <w:t xml:space="preserve"> </w:t>
-      </w:r>
-      <w:r>
-        <w:t xml:space="preserve">P</w:t>
-      </w:r>
-      <w:r>
-        <w:t xml:space="preserve">ackage management for</w:t>
-      </w:r>
-      <w:r>
-        <w:t xml:space="preserve"> </w:t>
-      </w:r>
-      <w:r>
-        <w:t xml:space="preserve">R</w:t>
-      </w:r>
-      <w:r>
-        <w:t xml:space="preserve"> </w:t>
-      </w:r>
-      <w:r>
-        <w:t xml:space="preserve">[Internet]. Buffalo, New York; 2018. Available from:</w:t>
+        <w:t xml:space="preserve">Xie Y, Dervieux C, Riederer E. R markdown cookbook [Internet]. Boca Raton, Florida: Chapman; Hall/CRC; 2020. Available from:</w:t>
       </w:r>
       <w:r>
         <w:t xml:space="preserve"> </w:t>
@@ -1910,12 +1736,12 @@
           <w:rPr>
             <w:rStyle w:val="Hyperlink"/>
           </w:rPr>
-          <w:t xml:space="preserve">http://github.com/trinker/pacman</w:t>
+          <w:t xml:space="preserve">https://bookdown.org/yihui/rmarkdown-cookbook</w:t>
         </w:r>
       </w:hyperlink>
     </w:p>
     <w:bookmarkEnd w:id="54"/>
-    <w:bookmarkStart w:id="56" w:name="ref-rio"/>
+    <w:bookmarkStart w:id="56" w:name="ref-rmarkdown2024"/>
     <w:p>
       <w:pPr>
         <w:pStyle w:val="Bibliography"/>
@@ -1930,16 +1756,16 @@
         <w:t xml:space="preserve">	</w:t>
       </w:r>
       <w:r>
-        <w:t xml:space="preserve">Chan C, Leeper TJ, Becker J, Schoch D.</w:t>
-      </w:r>
-      <w:r>
-        <w:t xml:space="preserve"> </w:t>
-      </w:r>
-      <w:r>
-        <w:t xml:space="preserve">rio</w:t>
-      </w:r>
-      <w:r>
-        <w:t xml:space="preserve">: A swiss-army knife for data file i/o [Internet]. 2023. Available from:</w:t>
+        <w:t xml:space="preserve">Allaire J, Xie Y, Dervieux C, McPherson J, Luraschi J, Ushey K, et al.</w:t>
+      </w:r>
+      <w:r>
+        <w:t xml:space="preserve"> </w:t>
+      </w:r>
+      <w:r>
+        <w:t xml:space="preserve">rmarkdown</w:t>
+      </w:r>
+      <w:r>
+        <w:t xml:space="preserve">: Dynamic documents for r [Internet]. 2024. Available from:</w:t>
       </w:r>
       <w:r>
         <w:t xml:space="preserve"> </w:t>
@@ -1949,12 +1775,12 @@
           <w:rPr>
             <w:rStyle w:val="Hyperlink"/>
           </w:rPr>
-          <w:t xml:space="preserve">https://cran.r-project.org/package=rio</w:t>
+          <w:t xml:space="preserve">https://github.com/rstudio/rmarkdown</w:t>
         </w:r>
       </w:hyperlink>
     </w:p>
     <w:bookmarkEnd w:id="56"/>
-    <w:bookmarkStart w:id="58" w:name="ref-rmarkdown2018"/>
+    <w:bookmarkStart w:id="58" w:name="ref-sandwich2004"/>
     <w:p>
       <w:pPr>
         <w:pStyle w:val="Bibliography"/>
@@ -1969,7 +1795,7 @@
         <w:t xml:space="preserve">	</w:t>
       </w:r>
       <w:r>
-        <w:t xml:space="preserve">Xie Y, Allaire JJ, Grolemund G. R markdown: The definitive guide [Internet]. Boca Raton, Florida: Chapman; Hall/CRC; 2018. Available from:</w:t>
+        <w:t xml:space="preserve">Zeileis A.</w:t>
       </w:r>
       <w:r>
         <w:t xml:space="preserve"> </w:t>
@@ -1979,18 +1805,195 @@
           <w:rPr>
             <w:rStyle w:val="Hyperlink"/>
           </w:rPr>
-          <w:t xml:space="preserve">https://bookdown.org/yihui/rmarkdown</w:t>
+          <w:t xml:space="preserve">Econometric computing with</w:t>
+        </w:r>
+        <w:r>
+          <w:rPr>
+            <w:rStyle w:val="Hyperlink"/>
+          </w:rPr>
+          <w:t xml:space="preserve"> </w:t>
+        </w:r>
+        <w:r>
+          <w:rPr>
+            <w:rStyle w:val="Hyperlink"/>
+          </w:rPr>
+          <w:t xml:space="preserve">HC</w:t>
+        </w:r>
+        <w:r>
+          <w:rPr>
+            <w:rStyle w:val="Hyperlink"/>
+          </w:rPr>
+          <w:t xml:space="preserve"> </w:t>
+        </w:r>
+        <w:r>
+          <w:rPr>
+            <w:rStyle w:val="Hyperlink"/>
+          </w:rPr>
+          <w:t xml:space="preserve">and</w:t>
+        </w:r>
+        <w:r>
+          <w:rPr>
+            <w:rStyle w:val="Hyperlink"/>
+          </w:rPr>
+          <w:t xml:space="preserve"> </w:t>
+        </w:r>
+        <w:r>
+          <w:rPr>
+            <w:rStyle w:val="Hyperlink"/>
+          </w:rPr>
+          <w:t xml:space="preserve">HAC</w:t>
+        </w:r>
+        <w:r>
+          <w:rPr>
+            <w:rStyle w:val="Hyperlink"/>
+          </w:rPr>
+          <w:t xml:space="preserve"> </w:t>
+        </w:r>
+        <w:r>
+          <w:rPr>
+            <w:rStyle w:val="Hyperlink"/>
+          </w:rPr>
+          <w:t xml:space="preserve">covariance matrix estimators</w:t>
+        </w:r>
+      </w:hyperlink>
+      <w:r>
+        <w:t xml:space="preserve">. Journal of Statistical Software. 2004;11(10):1–17.</w:t>
+      </w:r>
+      <w:r>
+        <w:t xml:space="preserve"> </w:t>
+      </w:r>
+    </w:p>
+    <w:bookmarkEnd w:id="58"/>
+    <w:bookmarkStart w:id="60" w:name="ref-sandwich2006"/>
+    <w:p>
+      <w:pPr>
+        <w:pStyle w:val="Bibliography"/>
+      </w:pPr>
+      <w:r>
+        <w:t xml:space="preserve">20.</w:t>
+      </w:r>
+      <w:r>
+        <w:t xml:space="preserve"> </w:t>
+      </w:r>
+      <w:r>
+        <w:t xml:space="preserve">	</w:t>
+      </w:r>
+      <w:r>
+        <w:t xml:space="preserve">Zeileis A.</w:t>
+      </w:r>
+      <w:r>
+        <w:t xml:space="preserve"> </w:t>
+      </w:r>
+      <w:hyperlink r:id="rId59">
+        <w:r>
+          <w:rPr>
+            <w:rStyle w:val="Hyperlink"/>
+          </w:rPr>
+          <w:t xml:space="preserve">Object-oriented computation of sandwich estimators</w:t>
+        </w:r>
+      </w:hyperlink>
+      <w:r>
+        <w:t xml:space="preserve">. Journal of Statistical Software. 2006;16(9):1–16.</w:t>
+      </w:r>
+      <w:r>
+        <w:t xml:space="preserve"> </w:t>
+      </w:r>
+    </w:p>
+    <w:bookmarkEnd w:id="60"/>
+    <w:bookmarkStart w:id="62" w:name="ref-sandwich2020"/>
+    <w:p>
+      <w:pPr>
+        <w:pStyle w:val="Bibliography"/>
+      </w:pPr>
+      <w:r>
+        <w:t xml:space="preserve">21.</w:t>
+      </w:r>
+      <w:r>
+        <w:t xml:space="preserve"> </w:t>
+      </w:r>
+      <w:r>
+        <w:t xml:space="preserve">	</w:t>
+      </w:r>
+      <w:r>
+        <w:t xml:space="preserve">Zeileis A, Köll S, Graham N.</w:t>
+      </w:r>
+      <w:r>
+        <w:t xml:space="preserve"> </w:t>
+      </w:r>
+      <w:hyperlink r:id="rId61">
+        <w:r>
+          <w:rPr>
+            <w:rStyle w:val="Hyperlink"/>
+          </w:rPr>
+          <w:t xml:space="preserve">Various versatile variances: An object-oriented implementation of clustered covariances in</w:t>
+        </w:r>
+        <w:r>
+          <w:rPr>
+            <w:rStyle w:val="Hyperlink"/>
+          </w:rPr>
+          <w:t xml:space="preserve"> </w:t>
+        </w:r>
+        <w:r>
+          <w:rPr>
+            <w:rStyle w:val="Hyperlink"/>
+          </w:rPr>
+          <w:t xml:space="preserve">R</w:t>
+        </w:r>
+      </w:hyperlink>
+      <w:r>
+        <w:t xml:space="preserve">. Journal of Statistical Software. 2020;95(1):1–36.</w:t>
+      </w:r>
+      <w:r>
+        <w:t xml:space="preserve"> </w:t>
+      </w:r>
+    </w:p>
+    <w:bookmarkEnd w:id="62"/>
+    <w:bookmarkStart w:id="64" w:name="ref-scales"/>
+    <w:p>
+      <w:pPr>
+        <w:pStyle w:val="Bibliography"/>
+      </w:pPr>
+      <w:r>
+        <w:t xml:space="preserve">22.</w:t>
+      </w:r>
+      <w:r>
+        <w:t xml:space="preserve"> </w:t>
+      </w:r>
+      <w:r>
+        <w:t xml:space="preserve">	</w:t>
+      </w:r>
+      <w:r>
+        <w:t xml:space="preserve">Wickham H, Pedersen TL, Seidel D.</w:t>
+      </w:r>
+      <w:r>
+        <w:t xml:space="preserve"> </w:t>
+      </w:r>
+      <w:r>
+        <w:t xml:space="preserve">scales</w:t>
+      </w:r>
+      <w:r>
+        <w:t xml:space="preserve">: Scale functions for visualization [Internet]. 2025. Available from:</w:t>
+      </w:r>
+      <w:r>
+        <w:t xml:space="preserve"> </w:t>
+      </w:r>
+      <w:hyperlink r:id="rId63">
+        <w:r>
+          <w:rPr>
+            <w:rStyle w:val="Hyperlink"/>
+          </w:rPr>
+          <w:t xml:space="preserve">https://CRAN.R-project.org/package=scales</w:t>
         </w:r>
       </w:hyperlink>
     </w:p>
-    <w:bookmarkEnd w:id="58"/>
-    <w:bookmarkStart w:id="60" w:name="ref-rmarkdown2020"/>
+    <w:bookmarkEnd w:id="64"/>
+    <w:bookmarkStart w:id="66" w:name="ref-tidyverse"/>
     <w:p>
       <w:pPr>
         <w:pStyle w:val="Bibliography"/>
       </w:pPr>
       <w:r>
-        <w:t xml:space="preserve">20.</w:t>
+        <w:t xml:space="preserve">23.</w:t>
       </w:r>
       <w:r>
         <w:t xml:space="preserve"> </w:t>
@@ -1999,317 +2002,41 @@
         <w:t xml:space="preserve">	</w:t>
       </w:r>
       <w:r>
-        <w:t xml:space="preserve">Xie Y, Dervieux C, Riederer E. R markdown cookbook [Internet]. Boca Raton, Florida: Chapman; Hall/CRC; 2020. Available from:</w:t>
-      </w:r>
-      <w:r>
-        <w:t xml:space="preserve"> </w:t>
-      </w:r>
-      <w:hyperlink r:id="rId59">
-        <w:r>
-          <w:rPr>
-            <w:rStyle w:val="Hyperlink"/>
-          </w:rPr>
-          <w:t xml:space="preserve">https://bookdown.org/yihui/rmarkdown-cookbook</w:t>
+        <w:t xml:space="preserve">Wickham H, Averick M, Bryan J, Chang W, McGowan LD, François R, et al.</w:t>
+      </w:r>
+      <w:r>
+        <w:t xml:space="preserve"> </w:t>
+      </w:r>
+      <w:hyperlink r:id="rId65">
+        <w:r>
+          <w:rPr>
+            <w:rStyle w:val="Hyperlink"/>
+          </w:rPr>
+          <w:t xml:space="preserve">Welcome to the</w:t>
+        </w:r>
+        <w:r>
+          <w:rPr>
+            <w:rStyle w:val="Hyperlink"/>
+          </w:rPr>
+          <w:t xml:space="preserve"> </w:t>
+        </w:r>
+        <w:r>
+          <w:rPr>
+            <w:rStyle w:val="Hyperlink"/>
+          </w:rPr>
+          <w:t xml:space="preserve">tidyverse</w:t>
         </w:r>
       </w:hyperlink>
-    </w:p>
-    <w:bookmarkEnd w:id="60"/>
-    <w:bookmarkStart w:id="62" w:name="ref-rmarkdown2024"/>
-    <w:p>
-      <w:pPr>
-        <w:pStyle w:val="Bibliography"/>
-      </w:pPr>
-      <w:r>
-        <w:t xml:space="preserve">21.</w:t>
-      </w:r>
-      <w:r>
-        <w:t xml:space="preserve"> </w:t>
-      </w:r>
-      <w:r>
-        <w:t xml:space="preserve">	</w:t>
-      </w:r>
-      <w:r>
-        <w:t xml:space="preserve">Allaire J, Xie Y, Dervieux C, McPherson J, Luraschi J, Ushey K, et al.</w:t>
-      </w:r>
-      <w:r>
-        <w:t xml:space="preserve"> </w:t>
-      </w:r>
-      <w:r>
-        <w:t xml:space="preserve">rmarkdown</w:t>
-      </w:r>
-      <w:r>
-        <w:t xml:space="preserve">: Dynamic documents for r [Internet]. 2024. Available from:</w:t>
-      </w:r>
-      <w:r>
-        <w:t xml:space="preserve"> </w:t>
-      </w:r>
-      <w:hyperlink r:id="rId61">
-        <w:r>
-          <w:rPr>
-            <w:rStyle w:val="Hyperlink"/>
-          </w:rPr>
-          <w:t xml:space="preserve">https://github.com/rstudio/rmarkdown</w:t>
-        </w:r>
-      </w:hyperlink>
-    </w:p>
-    <w:bookmarkEnd w:id="62"/>
-    <w:bookmarkStart w:id="64" w:name="ref-sandwich2004"/>
-    <w:p>
-      <w:pPr>
-        <w:pStyle w:val="Bibliography"/>
-      </w:pPr>
-      <w:r>
-        <w:t xml:space="preserve">22.</w:t>
-      </w:r>
-      <w:r>
-        <w:t xml:space="preserve"> </w:t>
-      </w:r>
-      <w:r>
-        <w:t xml:space="preserve">	</w:t>
-      </w:r>
-      <w:r>
-        <w:t xml:space="preserve">Zeileis A.</w:t>
-      </w:r>
-      <w:r>
-        <w:t xml:space="preserve"> </w:t>
-      </w:r>
-      <w:hyperlink r:id="rId63">
-        <w:r>
-          <w:rPr>
-            <w:rStyle w:val="Hyperlink"/>
-          </w:rPr>
-          <w:t xml:space="preserve">Econometric computing with</w:t>
-        </w:r>
-        <w:r>
-          <w:rPr>
-            <w:rStyle w:val="Hyperlink"/>
-          </w:rPr>
-          <w:t xml:space="preserve"> </w:t>
-        </w:r>
-        <w:r>
-          <w:rPr>
-            <w:rStyle w:val="Hyperlink"/>
-          </w:rPr>
-          <w:t xml:space="preserve">HC</w:t>
-        </w:r>
-        <w:r>
-          <w:rPr>
-            <w:rStyle w:val="Hyperlink"/>
-          </w:rPr>
-          <w:t xml:space="preserve"> </w:t>
-        </w:r>
-        <w:r>
-          <w:rPr>
-            <w:rStyle w:val="Hyperlink"/>
-          </w:rPr>
-          <w:t xml:space="preserve">and</w:t>
-        </w:r>
-        <w:r>
-          <w:rPr>
-            <w:rStyle w:val="Hyperlink"/>
-          </w:rPr>
-          <w:t xml:space="preserve"> </w:t>
-        </w:r>
-        <w:r>
-          <w:rPr>
-            <w:rStyle w:val="Hyperlink"/>
-          </w:rPr>
-          <w:t xml:space="preserve">HAC</w:t>
-        </w:r>
-        <w:r>
-          <w:rPr>
-            <w:rStyle w:val="Hyperlink"/>
-          </w:rPr>
-          <w:t xml:space="preserve"> </w:t>
-        </w:r>
-        <w:r>
-          <w:rPr>
-            <w:rStyle w:val="Hyperlink"/>
-          </w:rPr>
-          <w:t xml:space="preserve">covariance matrix estimators</w:t>
-        </w:r>
-      </w:hyperlink>
-      <w:r>
-        <w:t xml:space="preserve">. Journal of Statistical Software. 2004;11(10):1–17.</w:t>
-      </w:r>
-      <w:r>
-        <w:t xml:space="preserve"> </w:t>
-      </w:r>
-    </w:p>
-    <w:bookmarkEnd w:id="64"/>
-    <w:bookmarkStart w:id="66" w:name="ref-sandwich2006"/>
-    <w:p>
-      <w:pPr>
-        <w:pStyle w:val="Bibliography"/>
-      </w:pPr>
-      <w:r>
-        <w:t xml:space="preserve">23.</w:t>
-      </w:r>
-      <w:r>
-        <w:t xml:space="preserve"> </w:t>
-      </w:r>
-      <w:r>
-        <w:t xml:space="preserve">	</w:t>
-      </w:r>
-      <w:r>
-        <w:t xml:space="preserve">Zeileis A.</w:t>
-      </w:r>
-      <w:r>
-        <w:t xml:space="preserve"> </w:t>
-      </w:r>
-      <w:hyperlink r:id="rId65">
-        <w:r>
-          <w:rPr>
-            <w:rStyle w:val="Hyperlink"/>
-          </w:rPr>
-          <w:t xml:space="preserve">Object-oriented computation of sandwich estimators</w:t>
-        </w:r>
-      </w:hyperlink>
-      <w:r>
-        <w:t xml:space="preserve">. Journal of Statistical Software. 2006;16(9):1–16.</w:t>
+      <w:r>
+        <w:t xml:space="preserve">. Journal of Open Source Software. 2019;4(43):1686.</w:t>
       </w:r>
       <w:r>
         <w:t xml:space="preserve"> </w:t>
       </w:r>
     </w:p>
     <w:bookmarkEnd w:id="66"/>
-    <w:bookmarkStart w:id="68" w:name="ref-sandwich2020"/>
-    <w:p>
-      <w:pPr>
-        <w:pStyle w:val="Bibliography"/>
-      </w:pPr>
-      <w:r>
-        <w:t xml:space="preserve">24.</w:t>
-      </w:r>
-      <w:r>
-        <w:t xml:space="preserve"> </w:t>
-      </w:r>
-      <w:r>
-        <w:t xml:space="preserve">	</w:t>
-      </w:r>
-      <w:r>
-        <w:t xml:space="preserve">Zeileis A, Köll S, Graham N.</w:t>
-      </w:r>
-      <w:r>
-        <w:t xml:space="preserve"> </w:t>
-      </w:r>
-      <w:hyperlink r:id="rId67">
-        <w:r>
-          <w:rPr>
-            <w:rStyle w:val="Hyperlink"/>
-          </w:rPr>
-          <w:t xml:space="preserve">Various versatile variances: An object-oriented implementation of clustered covariances in</w:t>
-        </w:r>
-        <w:r>
-          <w:rPr>
-            <w:rStyle w:val="Hyperlink"/>
-          </w:rPr>
-          <w:t xml:space="preserve"> </w:t>
-        </w:r>
-        <w:r>
-          <w:rPr>
-            <w:rStyle w:val="Hyperlink"/>
-          </w:rPr>
-          <w:t xml:space="preserve">R</w:t>
-        </w:r>
-      </w:hyperlink>
-      <w:r>
-        <w:t xml:space="preserve">. Journal of Statistical Software. 2020;95(1):1–36.</w:t>
-      </w:r>
-      <w:r>
-        <w:t xml:space="preserve"> </w:t>
-      </w:r>
-    </w:p>
+    <w:bookmarkEnd w:id="67"/>
     <w:bookmarkEnd w:id="68"/>
-    <w:bookmarkStart w:id="70" w:name="ref-scales"/>
-    <w:p>
-      <w:pPr>
-        <w:pStyle w:val="Bibliography"/>
-      </w:pPr>
-      <w:r>
-        <w:t xml:space="preserve">25.</w:t>
-      </w:r>
-      <w:r>
-        <w:t xml:space="preserve"> </w:t>
-      </w:r>
-      <w:r>
-        <w:t xml:space="preserve">	</w:t>
-      </w:r>
-      <w:r>
-        <w:t xml:space="preserve">Wickham H, Pedersen TL, Seidel D.</w:t>
-      </w:r>
-      <w:r>
-        <w:t xml:space="preserve"> </w:t>
-      </w:r>
-      <w:r>
-        <w:t xml:space="preserve">scales</w:t>
-      </w:r>
-      <w:r>
-        <w:t xml:space="preserve">: Scale functions for visualization [Internet]. 2025. Available from:</w:t>
-      </w:r>
-      <w:r>
-        <w:t xml:space="preserve"> </w:t>
-      </w:r>
-      <w:hyperlink r:id="rId69">
-        <w:r>
-          <w:rPr>
-            <w:rStyle w:val="Hyperlink"/>
-          </w:rPr>
-          <w:t xml:space="preserve">https://CRAN.R-project.org/package=scales</w:t>
-        </w:r>
-      </w:hyperlink>
-    </w:p>
-    <w:bookmarkEnd w:id="70"/>
-    <w:bookmarkStart w:id="72" w:name="ref-tidyverse"/>
-    <w:p>
-      <w:pPr>
-        <w:pStyle w:val="Bibliography"/>
-      </w:pPr>
-      <w:r>
-        <w:t xml:space="preserve">26.</w:t>
-      </w:r>
-      <w:r>
-        <w:t xml:space="preserve"> </w:t>
-      </w:r>
-      <w:r>
-        <w:t xml:space="preserve">	</w:t>
-      </w:r>
-      <w:r>
-        <w:t xml:space="preserve">Wickham H, Averick M, Bryan J, Chang W, McGowan LD, François R, et al.</w:t>
-      </w:r>
-      <w:r>
-        <w:t xml:space="preserve"> </w:t>
-      </w:r>
-      <w:hyperlink r:id="rId71">
-        <w:r>
-          <w:rPr>
-            <w:rStyle w:val="Hyperlink"/>
-          </w:rPr>
-          <w:t xml:space="preserve">Welcome to the</w:t>
-        </w:r>
-        <w:r>
-          <w:rPr>
-            <w:rStyle w:val="Hyperlink"/>
-          </w:rPr>
-          <w:t xml:space="preserve"> </w:t>
-        </w:r>
-        <w:r>
-          <w:rPr>
-            <w:rStyle w:val="Hyperlink"/>
-          </w:rPr>
-          <w:t xml:space="preserve">tidyverse</w:t>
-        </w:r>
-      </w:hyperlink>
-      <w:r>
-        <w:t xml:space="preserve">. Journal of Open Source Software. 2019;4(43):1686.</w:t>
-      </w:r>
-      <w:r>
-        <w:t xml:space="preserve"> </w:t>
-      </w:r>
-    </w:p>
-    <w:bookmarkEnd w:id="72"/>
-    <w:bookmarkEnd w:id="73"/>
-    <w:bookmarkEnd w:id="74"/>
     <w:sectPr/>
   </w:body>
 </w:document>

</xml_diff>